<commit_message>
updated build - tinkering with sample
</commit_message>
<xml_diff>
--- a/Projects/Proj1_REV2/Proj1.docx
+++ b/Projects/Proj1_REV2/Proj1.docx
@@ -204,7 +204,15 @@
         <w:t xml:space="preserve"> </w:t>
       </w:r>
       <w:r>
-        <w:t xml:space="preserve">Zachary Weeden </w:t>
+        <w:t xml:space="preserve">Zachary </w:t>
+      </w:r>
+      <w:proofErr w:type="spellStart"/>
+      <w:r>
+        <w:t>Weeden</w:t>
+      </w:r>
+      <w:proofErr w:type="spellEnd"/>
+      <w:r>
+        <w:t xml:space="preserve"> </w:t>
       </w:r>
       <w:r>
         <w:t>| zdw7287@rit.edu</w:t>
@@ -258,7 +266,23 @@
         <w:t xml:space="preserve"> findings of 1000 samples. </w:t>
       </w:r>
       <w:r>
-        <w:t>We were required to implement a Power On Self Test where a smoke-esque test was ran, verifying that a pulse was seen within 100milliseconds</w:t>
+        <w:t xml:space="preserve">We were required to implement a Power On </w:t>
+      </w:r>
+      <w:proofErr w:type="spellStart"/>
+      <w:r>
+        <w:t>Self Test</w:t>
+      </w:r>
+      <w:proofErr w:type="spellEnd"/>
+      <w:r>
+        <w:t xml:space="preserve"> where a smoke-</w:t>
+      </w:r>
+      <w:proofErr w:type="spellStart"/>
+      <w:r>
+        <w:t>esque</w:t>
+      </w:r>
+      <w:proofErr w:type="spellEnd"/>
+      <w:r>
+        <w:t xml:space="preserve"> test was ran, verifying that a pulse was seen within 100milliseconds</w:t>
       </w:r>
       <w:r>
         <w:t xml:space="preserve"> on initialization</w:t>
@@ -324,10 +348,21 @@
         <w:tab/>
       </w:r>
       <w:r>
-        <w:t>Zachary Weed</w:t>
-      </w:r>
-      <w:r>
-        <w:t>en: Responsible for everything?</w:t>
+        <w:t xml:space="preserve">Zachary </w:t>
+      </w:r>
+      <w:proofErr w:type="spellStart"/>
+      <w:r>
+        <w:t>Weed</w:t>
+      </w:r>
+      <w:r>
+        <w:t>en</w:t>
+      </w:r>
+      <w:proofErr w:type="spellEnd"/>
+      <w:r>
+        <w:t xml:space="preserve">: Responsible for </w:t>
+      </w:r>
+      <w:r>
+        <w:t>entirety of Project 1</w:t>
       </w:r>
       <w:r>
         <w:tab/>
@@ -373,7 +408,33 @@
           <w:color w:val="000000"/>
           <w:shd w:val="clear" w:color="auto" w:fill="FFFFFF"/>
         </w:rPr>
-        <w:t>Dinesh A Bashkaran: Assisted with preliminary GPIO_UART example?</w:t>
+        <w:t xml:space="preserve">Dinesh A </w:t>
+      </w:r>
+      <w:proofErr w:type="spellStart"/>
+      <w:r>
+        <w:rPr>
+          <w:rFonts w:ascii="Calibri" w:hAnsi="Calibri"/>
+          <w:color w:val="000000"/>
+          <w:shd w:val="clear" w:color="auto" w:fill="FFFFFF"/>
+        </w:rPr>
+        <w:t>Bashkaran</w:t>
+      </w:r>
+      <w:proofErr w:type="spellEnd"/>
+      <w:r>
+        <w:rPr>
+          <w:rFonts w:ascii="Calibri" w:hAnsi="Calibri"/>
+          <w:color w:val="000000"/>
+          <w:shd w:val="clear" w:color="auto" w:fill="FFFFFF"/>
+        </w:rPr>
+        <w:t xml:space="preserve">: </w:t>
+      </w:r>
+      <w:r>
+        <w:rPr>
+          <w:rFonts w:ascii="Calibri" w:hAnsi="Calibri"/>
+          <w:color w:val="000000"/>
+          <w:shd w:val="clear" w:color="auto" w:fill="FFFFFF"/>
+        </w:rPr>
+        <w:t>N/A</w:t>
       </w:r>
     </w:p>
     <w:p>
@@ -419,7 +480,23 @@
         <w:ind w:firstLine="720"/>
       </w:pPr>
       <w:r>
-        <w:t xml:space="preserve">I isolated the Timer2 configuration and helper functions in their own file. TIMER.c and TIMER.h respectively. In </w:t>
+        <w:t xml:space="preserve">I isolated the Timer2 configuration and helper functions in their own file. </w:t>
+      </w:r>
+      <w:proofErr w:type="spellStart"/>
+      <w:r>
+        <w:t>TIMER.c</w:t>
+      </w:r>
+      <w:proofErr w:type="spellEnd"/>
+      <w:r>
+        <w:t xml:space="preserve"> and </w:t>
+      </w:r>
+      <w:proofErr w:type="spellStart"/>
+      <w:r>
+        <w:t>TIMER.h</w:t>
+      </w:r>
+      <w:proofErr w:type="spellEnd"/>
+      <w:r>
+        <w:t xml:space="preserve"> respectively. In </w:t>
       </w:r>
       <w:r>
         <w:t>the C</w:t>
@@ -465,7 +542,51 @@
         <w:ind w:firstLine="720"/>
       </w:pPr>
       <w:r>
-        <w:t>Another borrowed source was the binary search I implemented later in the program. I isolated this functionality as well. The binSearch files made enumerating elements the array of measure samples very efficient. It should be noted that this was an aggregation of snippets found online to accomplish a similar task.</w:t>
+        <w:t>More</w:t>
+      </w:r>
+      <w:r>
+        <w:t xml:space="preserve"> borrowed source</w:t>
+      </w:r>
+      <w:r>
+        <w:t>s</w:t>
+      </w:r>
+      <w:r>
+        <w:t xml:space="preserve"> </w:t>
+      </w:r>
+      <w:r>
+        <w:t xml:space="preserve">included a </w:t>
+      </w:r>
+      <w:r>
+        <w:t xml:space="preserve">binary search </w:t>
+      </w:r>
+      <w:r>
+        <w:t xml:space="preserve">and a sorting method </w:t>
+      </w:r>
+      <w:r>
+        <w:t xml:space="preserve">I implemented later in the program. I isolated </w:t>
+      </w:r>
+      <w:r>
+        <w:t>both of these functionalities</w:t>
+      </w:r>
+      <w:r>
+        <w:t xml:space="preserve"> as well. </w:t>
+      </w:r>
+      <w:r>
+        <w:t xml:space="preserve">The sorting file made the array of measurements in ascending order which allowed for </w:t>
+      </w:r>
+      <w:proofErr w:type="spellStart"/>
+      <w:r>
+        <w:t>binSearch</w:t>
+      </w:r>
+      <w:proofErr w:type="spellEnd"/>
+      <w:r>
+        <w:t xml:space="preserve"> </w:t>
+      </w:r>
+      <w:r>
+        <w:t xml:space="preserve">enumeration of </w:t>
+      </w:r>
+      <w:r>
+        <w:t>elements very efficient. It should be noted that this was an aggregation of snippets found online to accomplish a similar task.</w:t>
       </w:r>
     </w:p>
     <w:p>
@@ -563,8 +684,13 @@
         <w:t>function returned an integer value. 0 for a failing</w:t>
       </w:r>
       <w:r>
-        <w:t>, non-rerunable</w:t>
-      </w:r>
+        <w:t>, non-</w:t>
+      </w:r>
+      <w:proofErr w:type="spellStart"/>
+      <w:r>
+        <w:t>rerunable</w:t>
+      </w:r>
+      <w:proofErr w:type="spellEnd"/>
       <w:r>
         <w:t xml:space="preserve"> POST</w:t>
       </w:r>
@@ -606,24 +732,54 @@
       <w:r>
         <w:t>We expected to get many values around 1000 for our sample measured times.</w:t>
       </w:r>
+      <w:r>
+        <w:t xml:space="preserve"> With the function generator hanging around</w:t>
+      </w:r>
+      <w:r>
+        <w:t xml:space="preserve"> 1.0005</w:t>
+      </w:r>
+      <w:r>
+        <w:t xml:space="preserve"> </w:t>
+      </w:r>
+      <w:r>
+        <w:t>K</w:t>
+      </w:r>
+      <w:r>
+        <w:t>Hz, the STM32 board received the following:</w:t>
+      </w:r>
     </w:p>
     <w:p/>
     <w:p>
-      <w:pPr>
-        <w:rPr>
-          <w:sz w:val="32"/>
-          <w:szCs w:val="32"/>
-        </w:rPr>
-      </w:pPr>
-      <w:r>
-        <w:rPr>
-          <w:sz w:val="32"/>
-          <w:szCs w:val="32"/>
-        </w:rPr>
-        <w:t>Lessons Learned:</w:t>
+      <w:r>
+        <w:t>It should be noted that the sum of the tallies is equivalent</w:t>
       </w:r>
       <w:bookmarkStart w:id="0" w:name="_GoBack"/>
       <w:bookmarkEnd w:id="0"/>
+      <w:r>
+        <w:t xml:space="preserve"> to the </w:t>
+      </w:r>
+      <w:r>
+        <w:t>number</w:t>
+      </w:r>
+      <w:r>
+        <w:t xml:space="preserve"> of samples desired, 1000.</w:t>
+      </w:r>
+    </w:p>
+    <w:p/>
+    <w:p>
+      <w:pPr>
+        <w:rPr>
+          <w:sz w:val="32"/>
+          <w:szCs w:val="32"/>
+        </w:rPr>
+      </w:pPr>
+      <w:r>
+        <w:rPr>
+          <w:sz w:val="32"/>
+          <w:szCs w:val="32"/>
+        </w:rPr>
+        <w:t>Lessons Learned:</w:t>
+      </w:r>
     </w:p>
     <w:p/>
     <w:sectPr>
@@ -1068,6 +1224,18 @@
       <w:u w:val="single"/>
     </w:rPr>
   </w:style>
+  <w:style w:type="character" w:styleId="FollowedHyperlink">
+    <w:name w:val="FollowedHyperlink"/>
+    <w:basedOn w:val="DefaultParagraphFont"/>
+    <w:uiPriority w:val="99"/>
+    <w:semiHidden/>
+    <w:unhideWhenUsed/>
+    <w:rsid w:val="005D5208"/>
+    <w:rPr>
+      <w:color w:val="954F72" w:themeColor="followedHyperlink"/>
+      <w:u w:val="single"/>
+    </w:rPr>
+  </w:style>
 </w:styles>
 </file>
 

</xml_diff>

<commit_message>
Final build - after testing and report update
</commit_message>
<xml_diff>
--- a/Projects/Proj1_REV2/Proj1.docx
+++ b/Projects/Proj1_REV2/Proj1.docx
@@ -204,15 +204,7 @@
         <w:t xml:space="preserve"> </w:t>
       </w:r>
       <w:r>
-        <w:t xml:space="preserve">Zachary </w:t>
-      </w:r>
-      <w:proofErr w:type="spellStart"/>
-      <w:r>
-        <w:t>Weeden</w:t>
-      </w:r>
-      <w:proofErr w:type="spellEnd"/>
-      <w:r>
-        <w:t xml:space="preserve"> </w:t>
+        <w:t xml:space="preserve">Zachary Weeden </w:t>
       </w:r>
       <w:r>
         <w:t>| zdw7287@rit.edu</w:t>
@@ -266,23 +258,7 @@
         <w:t xml:space="preserve"> findings of 1000 samples. </w:t>
       </w:r>
       <w:r>
-        <w:t xml:space="preserve">We were required to implement a Power On </w:t>
-      </w:r>
-      <w:proofErr w:type="spellStart"/>
-      <w:r>
-        <w:t>Self Test</w:t>
-      </w:r>
-      <w:proofErr w:type="spellEnd"/>
-      <w:r>
-        <w:t xml:space="preserve"> where a smoke-</w:t>
-      </w:r>
-      <w:proofErr w:type="spellStart"/>
-      <w:r>
-        <w:t>esque</w:t>
-      </w:r>
-      <w:proofErr w:type="spellEnd"/>
-      <w:r>
-        <w:t xml:space="preserve"> test was ran, verifying that a pulse was seen within 100milliseconds</w:t>
+        <w:t>We were required to implement a Power On Self Test where a smoke-esque test was ran, verifying that a pulse was seen within 100milliseconds</w:t>
       </w:r>
       <w:r>
         <w:t xml:space="preserve"> on initialization</w:t>
@@ -348,18 +324,10 @@
         <w:tab/>
       </w:r>
       <w:r>
-        <w:t xml:space="preserve">Zachary </w:t>
-      </w:r>
-      <w:proofErr w:type="spellStart"/>
-      <w:r>
-        <w:t>Weed</w:t>
-      </w:r>
-      <w:r>
-        <w:t>en</w:t>
-      </w:r>
-      <w:proofErr w:type="spellEnd"/>
-      <w:r>
-        <w:t xml:space="preserve">: Responsible for </w:t>
+        <w:t>Zachary Weed</w:t>
+      </w:r>
+      <w:r>
+        <w:t xml:space="preserve">en: Responsible for </w:t>
       </w:r>
       <w:r>
         <w:t>entirety of Project 1</w:t>
@@ -408,32 +376,14 @@
           <w:color w:val="000000"/>
           <w:shd w:val="clear" w:color="auto" w:fill="FFFFFF"/>
         </w:rPr>
-        <w:t xml:space="preserve">Dinesh A </w:t>
-      </w:r>
-      <w:proofErr w:type="spellStart"/>
+        <w:t xml:space="preserve">Dinesh A Bashkaran: </w:t>
+      </w:r>
       <w:r>
         <w:rPr>
           <w:rFonts w:ascii="Calibri" w:hAnsi="Calibri"/>
           <w:color w:val="000000"/>
           <w:shd w:val="clear" w:color="auto" w:fill="FFFFFF"/>
         </w:rPr>
-        <w:t>Bashkaran</w:t>
-      </w:r>
-      <w:proofErr w:type="spellEnd"/>
-      <w:r>
-        <w:rPr>
-          <w:rFonts w:ascii="Calibri" w:hAnsi="Calibri"/>
-          <w:color w:val="000000"/>
-          <w:shd w:val="clear" w:color="auto" w:fill="FFFFFF"/>
-        </w:rPr>
-        <w:t xml:space="preserve">: </w:t>
-      </w:r>
-      <w:r>
-        <w:rPr>
-          <w:rFonts w:ascii="Calibri" w:hAnsi="Calibri"/>
-          <w:color w:val="000000"/>
-          <w:shd w:val="clear" w:color="auto" w:fill="FFFFFF"/>
-        </w:rPr>
         <w:t>N/A</w:t>
       </w:r>
     </w:p>
@@ -480,23 +430,7 @@
         <w:ind w:firstLine="720"/>
       </w:pPr>
       <w:r>
-        <w:t xml:space="preserve">I isolated the Timer2 configuration and helper functions in their own file. </w:t>
-      </w:r>
-      <w:proofErr w:type="spellStart"/>
-      <w:r>
-        <w:t>TIMER.c</w:t>
-      </w:r>
-      <w:proofErr w:type="spellEnd"/>
-      <w:r>
-        <w:t xml:space="preserve"> and </w:t>
-      </w:r>
-      <w:proofErr w:type="spellStart"/>
-      <w:r>
-        <w:t>TIMER.h</w:t>
-      </w:r>
-      <w:proofErr w:type="spellEnd"/>
-      <w:r>
-        <w:t xml:space="preserve"> respectively. In </w:t>
+        <w:t xml:space="preserve">I isolated the Timer2 configuration and helper functions in their own file. TIMER.c and TIMER.h respectively. In </w:t>
       </w:r>
       <w:r>
         <w:t>the C</w:t>
@@ -574,13 +508,8 @@
       <w:r>
         <w:t xml:space="preserve">The sorting file made the array of measurements in ascending order which allowed for </w:t>
       </w:r>
-      <w:proofErr w:type="spellStart"/>
-      <w:r>
-        <w:t>binSearch</w:t>
-      </w:r>
-      <w:proofErr w:type="spellEnd"/>
-      <w:r>
-        <w:t xml:space="preserve"> </w:t>
+      <w:r>
+        <w:t xml:space="preserve">binSearch </w:t>
       </w:r>
       <w:r>
         <w:t xml:space="preserve">enumeration of </w:t>
@@ -607,6 +536,123 @@
       <w:pPr>
         <w:ind w:firstLine="720"/>
       </w:pPr>
+    </w:p>
+    <w:p>
+      <w:pPr>
+        <w:ind w:firstLine="720"/>
+        <w:jc w:val="center"/>
+      </w:pPr>
+      <w:r>
+        <w:rPr>
+          <w:noProof/>
+        </w:rPr>
+        <w:lastRenderedPageBreak/>
+        <w:drawing>
+          <wp:inline distT="0" distB="0" distL="0" distR="0" wp14:anchorId="533207C0" wp14:editId="416038D3">
+            <wp:extent cx="4362450" cy="3005594"/>
+            <wp:effectExtent l="0" t="0" r="0" b="4445"/>
+            <wp:docPr id="5" name="Picture 5"/>
+            <wp:cNvGraphicFramePr>
+              <a:graphicFrameLocks xmlns:a="http://schemas.openxmlformats.org/drawingml/2006/main" noChangeAspect="1"/>
+            </wp:cNvGraphicFramePr>
+            <a:graphic xmlns:a="http://schemas.openxmlformats.org/drawingml/2006/main">
+              <a:graphicData uri="http://schemas.openxmlformats.org/drawingml/2006/picture">
+                <pic:pic xmlns:pic="http://schemas.openxmlformats.org/drawingml/2006/picture">
+                  <pic:nvPicPr>
+                    <pic:cNvPr id="1" name=""/>
+                    <pic:cNvPicPr/>
+                  </pic:nvPicPr>
+                  <pic:blipFill>
+                    <a:blip r:embed="rId5"/>
+                    <a:stretch>
+                      <a:fillRect/>
+                    </a:stretch>
+                  </pic:blipFill>
+                  <pic:spPr>
+                    <a:xfrm>
+                      <a:off x="0" y="0"/>
+                      <a:ext cx="4371069" cy="3011532"/>
+                    </a:xfrm>
+                    <a:prstGeom prst="rect">
+                      <a:avLst/>
+                    </a:prstGeom>
+                  </pic:spPr>
+                </pic:pic>
+              </a:graphicData>
+            </a:graphic>
+          </wp:inline>
+        </w:drawing>
+      </w:r>
+    </w:p>
+    <w:p>
+      <w:pPr>
+        <w:ind w:firstLine="720"/>
+        <w:jc w:val="center"/>
+      </w:pPr>
+      <w:r>
+        <w:t>This is the Hardware Block Diagrams of components used</w:t>
+      </w:r>
+    </w:p>
+    <w:p>
+      <w:pPr>
+        <w:ind w:firstLine="720"/>
+        <w:jc w:val="center"/>
+      </w:pPr>
+    </w:p>
+    <w:p>
+      <w:pPr>
+        <w:ind w:firstLine="720"/>
+        <w:jc w:val="center"/>
+      </w:pPr>
+      <w:r>
+        <w:rPr>
+          <w:noProof/>
+        </w:rPr>
+        <w:drawing>
+          <wp:inline distT="0" distB="0" distL="0" distR="0" wp14:anchorId="566DD096" wp14:editId="1AC8BD44">
+            <wp:extent cx="4749800" cy="3990975"/>
+            <wp:effectExtent l="0" t="0" r="0" b="9525"/>
+            <wp:docPr id="4" name="Picture 4"/>
+            <wp:cNvGraphicFramePr>
+              <a:graphicFrameLocks xmlns:a="http://schemas.openxmlformats.org/drawingml/2006/main" noChangeAspect="1"/>
+            </wp:cNvGraphicFramePr>
+            <a:graphic xmlns:a="http://schemas.openxmlformats.org/drawingml/2006/main">
+              <a:graphicData uri="http://schemas.openxmlformats.org/drawingml/2006/picture">
+                <pic:pic xmlns:pic="http://schemas.openxmlformats.org/drawingml/2006/picture">
+                  <pic:nvPicPr>
+                    <pic:cNvPr id="1" name=""/>
+                    <pic:cNvPicPr/>
+                  </pic:nvPicPr>
+                  <pic:blipFill>
+                    <a:blip r:embed="rId6"/>
+                    <a:stretch>
+                      <a:fillRect/>
+                    </a:stretch>
+                  </pic:blipFill>
+                  <pic:spPr>
+                    <a:xfrm>
+                      <a:off x="0" y="0"/>
+                      <a:ext cx="4778880" cy="4015409"/>
+                    </a:xfrm>
+                    <a:prstGeom prst="rect">
+                      <a:avLst/>
+                    </a:prstGeom>
+                  </pic:spPr>
+                </pic:pic>
+              </a:graphicData>
+            </a:graphic>
+          </wp:inline>
+        </w:drawing>
+      </w:r>
+    </w:p>
+    <w:p>
+      <w:pPr>
+        <w:ind w:firstLine="720"/>
+        <w:jc w:val="center"/>
+      </w:pPr>
+      <w:r>
+        <w:t>This is the general program flow of my design.</w:t>
+      </w:r>
     </w:p>
     <w:p>
       <w:pPr>
@@ -684,13 +730,8 @@
         <w:t>function returned an integer value. 0 for a failing</w:t>
       </w:r>
       <w:r>
-        <w:t>, non-</w:t>
-      </w:r>
-      <w:proofErr w:type="spellStart"/>
-      <w:r>
-        <w:t>rerunable</w:t>
-      </w:r>
-      <w:proofErr w:type="spellEnd"/>
+        <w:t>, non-rerunable</w:t>
+      </w:r>
       <w:r>
         <w:t xml:space="preserve"> POST</w:t>
       </w:r>
@@ -700,6 +741,16 @@
       <w:r>
         <w:t>and 1 for a passing POST. A variable in main was declared as the return value of the POST function which allowed either the main program to continue operation or to terminate due to a failing POST.</w:t>
       </w:r>
+    </w:p>
+    <w:p>
+      <w:pPr>
+        <w:ind w:firstLine="720"/>
+      </w:pPr>
+    </w:p>
+    <w:p>
+      <w:pPr>
+        <w:ind w:firstLine="720"/>
+      </w:pPr>
     </w:p>
     <w:p>
       <w:pPr>
@@ -736,36 +787,269 @@
         <w:t xml:space="preserve"> With the function generator hanging around</w:t>
       </w:r>
       <w:r>
-        <w:t xml:space="preserve"> 1.0005</w:t>
-      </w:r>
-      <w:r>
         <w:t xml:space="preserve"> </w:t>
       </w:r>
       <w:r>
-        <w:t>K</w:t>
-      </w:r>
-      <w:r>
-        <w:t>Hz, the STM32 board received the following:</w:t>
+        <w:t>998.05 Hz</w:t>
+      </w:r>
+      <w:r>
+        <w:t>, the STM32 board received the following:</w:t>
       </w:r>
     </w:p>
     <w:p/>
     <w:p>
-      <w:r>
-        <w:t>It should be noted that the sum of the tallies is equivalent</w:t>
-      </w:r>
+      <w:pPr>
+        <w:jc w:val="center"/>
+      </w:pPr>
+      <w:r>
+        <w:rPr>
+          <w:noProof/>
+        </w:rPr>
+        <w:drawing>
+          <wp:inline distT="0" distB="0" distL="0" distR="0" wp14:anchorId="2A8EBFCD" wp14:editId="3E021312">
+            <wp:extent cx="4410075" cy="2099261"/>
+            <wp:effectExtent l="0" t="0" r="0" b="0"/>
+            <wp:docPr id="1" name="Picture 1"/>
+            <wp:cNvGraphicFramePr>
+              <a:graphicFrameLocks xmlns:a="http://schemas.openxmlformats.org/drawingml/2006/main" noChangeAspect="1"/>
+            </wp:cNvGraphicFramePr>
+            <a:graphic xmlns:a="http://schemas.openxmlformats.org/drawingml/2006/main">
+              <a:graphicData uri="http://schemas.openxmlformats.org/drawingml/2006/picture">
+                <pic:pic xmlns:pic="http://schemas.openxmlformats.org/drawingml/2006/picture">
+                  <pic:nvPicPr>
+                    <pic:cNvPr id="1" name=""/>
+                    <pic:cNvPicPr/>
+                  </pic:nvPicPr>
+                  <pic:blipFill>
+                    <a:blip r:embed="rId7"/>
+                    <a:stretch>
+                      <a:fillRect/>
+                    </a:stretch>
+                  </pic:blipFill>
+                  <pic:spPr>
+                    <a:xfrm>
+                      <a:off x="0" y="0"/>
+                      <a:ext cx="4429574" cy="2108543"/>
+                    </a:xfrm>
+                    <a:prstGeom prst="rect">
+                      <a:avLst/>
+                    </a:prstGeom>
+                  </pic:spPr>
+                </pic:pic>
+              </a:graphicData>
+            </a:graphic>
+          </wp:inline>
+        </w:drawing>
+      </w:r>
+    </w:p>
+    <w:p>
+      <w:pPr>
+        <w:ind w:firstLine="720"/>
+      </w:pPr>
+      <w:r>
+        <w:t>This histogram makes sense, however the summation of the tallies is off. This is due to a measurement fallin</w:t>
+      </w:r>
+      <w:r>
+        <w:t>g outside of the default bounds. The tally summation yields 999 out of 1000. The 1 sample missing can be attributed to the first wave being ill-measured. More specifically, the first pulse measured was not the true full pulse and began measuring mid-wave. Running several more tests yield the full 1000 sample and measured times.</w:t>
+      </w:r>
+    </w:p>
+    <w:p/>
+    <w:p>
+      <w:pPr>
+        <w:jc w:val="center"/>
+      </w:pPr>
+      <w:r>
+        <w:rPr>
+          <w:noProof/>
+        </w:rPr>
+        <w:lastRenderedPageBreak/>
+        <w:drawing>
+          <wp:inline distT="0" distB="0" distL="0" distR="0" wp14:anchorId="53F5B972" wp14:editId="29092298">
+            <wp:extent cx="4857750" cy="1807928"/>
+            <wp:effectExtent l="0" t="0" r="0" b="1905"/>
+            <wp:docPr id="2" name="Picture 2"/>
+            <wp:cNvGraphicFramePr>
+              <a:graphicFrameLocks xmlns:a="http://schemas.openxmlformats.org/drawingml/2006/main" noChangeAspect="1"/>
+            </wp:cNvGraphicFramePr>
+            <a:graphic xmlns:a="http://schemas.openxmlformats.org/drawingml/2006/main">
+              <a:graphicData uri="http://schemas.openxmlformats.org/drawingml/2006/picture">
+                <pic:pic xmlns:pic="http://schemas.openxmlformats.org/drawingml/2006/picture">
+                  <pic:nvPicPr>
+                    <pic:cNvPr id="1" name=""/>
+                    <pic:cNvPicPr/>
+                  </pic:nvPicPr>
+                  <pic:blipFill>
+                    <a:blip r:embed="rId8"/>
+                    <a:stretch>
+                      <a:fillRect/>
+                    </a:stretch>
+                  </pic:blipFill>
+                  <pic:spPr>
+                    <a:xfrm>
+                      <a:off x="0" y="0"/>
+                      <a:ext cx="4886474" cy="1818618"/>
+                    </a:xfrm>
+                    <a:prstGeom prst="rect">
+                      <a:avLst/>
+                    </a:prstGeom>
+                  </pic:spPr>
+                </pic:pic>
+              </a:graphicData>
+            </a:graphic>
+          </wp:inline>
+        </w:drawing>
+      </w:r>
+    </w:p>
+    <w:p>
+      <w:pPr>
+        <w:ind w:firstLine="720"/>
+      </w:pPr>
+      <w:r>
+        <w:t>Here the 1</w:t>
+      </w:r>
+      <w:r>
+        <w:rPr>
+          <w:vertAlign w:val="superscript"/>
+        </w:rPr>
+        <w:t>st</w:t>
+      </w:r>
+      <w:r>
+        <w:t xml:space="preserve"> sample is noticeably smaller than the rest of the </w:t>
+      </w:r>
+      <w:r>
+        <w:t>measurements</w:t>
+      </w:r>
+      <w:r>
+        <w:t>.</w:t>
+      </w:r>
+      <w:r>
+        <w:t xml:space="preserve"> This is due to the nature of captured samples aforementioned. This is most likely a pulse that has run </w:t>
+      </w:r>
+      <w:r>
+        <w:t>awry</w:t>
+      </w:r>
+      <w:r>
+        <w:t xml:space="preserve"> but no so much as to escape the scope of 950 microseconds to 1050.</w:t>
+      </w:r>
+    </w:p>
+    <w:p/>
+    <w:p/>
+    <w:p/>
+    <w:p>
+      <w:pPr>
+        <w:ind w:firstLine="720"/>
+        <w:rPr>
+          <w:noProof/>
+        </w:rPr>
+      </w:pPr>
+      <w:r>
+        <w:t xml:space="preserve">Keeping the function generator at 999.20Hz, we adjust the bounds so slightly to see the skew of the histogram. The bounds are then changed to 890 and 990 microseconds respectively. </w:t>
+      </w:r>
+      <w:r>
+        <w:t>The sum of this tally yields a greater difference to 1000. 975 counts of pulses out of 1000. The 25 missing samples are missing due to them being out of the scope of the user defined bounds of 890 to 990.</w:t>
+      </w:r>
+      <w:r>
+        <w:rPr>
+          <w:noProof/>
+        </w:rPr>
+        <w:t xml:space="preserve"> </w:t>
+      </w:r>
+    </w:p>
+    <w:p>
+      <w:pPr>
+        <w:ind w:firstLine="720"/>
+        <w:rPr>
+          <w:noProof/>
+        </w:rPr>
+      </w:pPr>
+    </w:p>
+    <w:p>
+      <w:pPr>
+        <w:ind w:firstLine="720"/>
+        <w:jc w:val="center"/>
+      </w:pPr>
+      <w:r>
+        <w:rPr>
+          <w:noProof/>
+        </w:rPr>
+        <w:drawing>
+          <wp:inline distT="0" distB="0" distL="0" distR="0" wp14:anchorId="7BB890FA" wp14:editId="729EB51D">
+            <wp:extent cx="4495800" cy="2182743"/>
+            <wp:effectExtent l="0" t="0" r="0" b="8255"/>
+            <wp:docPr id="3" name="Picture 3"/>
+            <wp:cNvGraphicFramePr>
+              <a:graphicFrameLocks xmlns:a="http://schemas.openxmlformats.org/drawingml/2006/main" noChangeAspect="1"/>
+            </wp:cNvGraphicFramePr>
+            <a:graphic xmlns:a="http://schemas.openxmlformats.org/drawingml/2006/main">
+              <a:graphicData uri="http://schemas.openxmlformats.org/drawingml/2006/picture">
+                <pic:pic xmlns:pic="http://schemas.openxmlformats.org/drawingml/2006/picture">
+                  <pic:nvPicPr>
+                    <pic:cNvPr id="1" name=""/>
+                    <pic:cNvPicPr/>
+                  </pic:nvPicPr>
+                  <pic:blipFill>
+                    <a:blip r:embed="rId9"/>
+                    <a:stretch>
+                      <a:fillRect/>
+                    </a:stretch>
+                  </pic:blipFill>
+                  <pic:spPr>
+                    <a:xfrm>
+                      <a:off x="0" y="0"/>
+                      <a:ext cx="4513351" cy="2191264"/>
+                    </a:xfrm>
+                    <a:prstGeom prst="rect">
+                      <a:avLst/>
+                    </a:prstGeom>
+                  </pic:spPr>
+                </pic:pic>
+              </a:graphicData>
+            </a:graphic>
+          </wp:inline>
+        </w:drawing>
+      </w:r>
+    </w:p>
+    <w:p>
+      <w:pPr>
+        <w:ind w:firstLine="720"/>
+      </w:pPr>
+      <w:r>
+        <w:t>Overall the consistency was</w:t>
+      </w:r>
+      <w:r>
+        <w:t xml:space="preserve"> adequate</w:t>
+      </w:r>
+      <w:r>
+        <w:t>. Expectations were high and</w:t>
+      </w:r>
+      <w:r>
+        <w:t xml:space="preserve"> albeit small, a</w:t>
+      </w:r>
+      <w:r>
+        <w:t xml:space="preserve"> spread of 4 different</w:t>
+      </w:r>
+      <w:r>
+        <w:t xml:space="preserve"> wave</w:t>
+      </w:r>
+      <w:r>
+        <w:t xml:space="preserve"> periods</w:t>
+      </w:r>
+      <w:r>
+        <w:t xml:space="preserve"> </w:t>
+      </w:r>
+      <w:r>
+        <w:t>was unexpected.</w:t>
+      </w:r>
+      <w:r>
+        <w:t xml:space="preserve"> </w:t>
+      </w:r>
+    </w:p>
+    <w:p/>
+    <w:p/>
+    <w:p>
       <w:bookmarkStart w:id="0" w:name="_GoBack"/>
       <w:bookmarkEnd w:id="0"/>
-      <w:r>
-        <w:t xml:space="preserve"> to the </w:t>
-      </w:r>
-      <w:r>
-        <w:t>number</w:t>
-      </w:r>
-      <w:r>
-        <w:t xml:space="preserve"> of samples desired, 1000.</w:t>
-      </w:r>
-    </w:p>
-    <w:p/>
+    </w:p>
     <w:p>
       <w:pPr>
         <w:rPr>
@@ -778,10 +1062,39 @@
           <w:sz w:val="32"/>
           <w:szCs w:val="32"/>
         </w:rPr>
+        <w:lastRenderedPageBreak/>
         <w:t>Lessons Learned:</w:t>
       </w:r>
     </w:p>
-    <w:p/>
+    <w:p>
+      <w:r>
+        <w:tab/>
+      </w:r>
+      <w:r>
+        <w:t xml:space="preserve">This project required user interaction over the serial connection. Prompting the user deemed to be quite the feat as the UART_Read() method is an interrupt and triggers with any input. This made entering a series of keystrokes (setting bounds) </w:t>
+      </w:r>
+      <w:r>
+        <w:t>difficult</w:t>
+      </w:r>
+      <w:r>
+        <w:t>. The received byte was continuously monitored ensuring that “\r” (0xD, hex ascii) wasn’t the last character.</w:t>
+      </w:r>
+      <w:r>
+        <w:t xml:space="preserve"> </w:t>
+      </w:r>
+    </w:p>
+    <w:p>
+      <w:r>
+        <w:tab/>
+        <w:t>Along with the manipulating of user input, organization of arrays was crucial in that, preparing the data for display required much work. A data structure such as a hashtable or dictionary would have been extremely useful in this project.</w:t>
+      </w:r>
+    </w:p>
+    <w:p>
+      <w:r>
+        <w:tab/>
+        <w:t>A final thought on the matter of setting bits in registers; it proved to be very tedious. The reference manual and reading over the various uses of registers and their respective bits/flags was a crucial part in the success of this lab in configuring the timer used to measure the period of the wave.</w:t>
+      </w:r>
+    </w:p>
     <w:sectPr>
       <w:pgSz w:w="12240" w:h="15840"/>
       <w:pgMar w:top="1440" w:right="1440" w:bottom="1440" w:left="1440" w:header="720" w:footer="720" w:gutter="0"/>

</xml_diff>